<commit_message>
working on math lab 102
</commit_message>
<xml_diff>
--- a/wk01/MATH 102 Lab Section J.docx
+++ b/wk01/MATH 102 Lab Section J.docx
@@ -18,7 +18,64 @@
       </w:r>
     </w:p>
     <w:p/>
-    <w:p/>
+    <w:p>
+      <w:r>
+        <w:t>C1. In the Rectangular coordinate system, the horizontal number line is the called the</w:t>
+      </w:r>
+      <w:r>
+        <w:t xml:space="preserve"> _.</w:t>
+      </w:r>
+    </w:p>
+    <w:p>
+      <w:r>
+        <w:t xml:space="preserve">C2. In the rectangular coordinate system, the vertical number line is called the </w:t>
+      </w:r>
+      <w:r>
+        <w:t>_.</w:t>
+      </w:r>
+    </w:p>
+    <w:p>
+      <w:r>
+        <w:t xml:space="preserve">C3. In the rectangular coordinate system, the point of intersection of the horizontal axis and the vertical axis is called the </w:t>
+      </w:r>
+      <w:r>
+        <w:t>_.</w:t>
+      </w:r>
+    </w:p>
+    <w:p>
+      <w:r>
+        <w:t>C4. The axes of the rectangular coordinate system divide the plane into regions, called _____. There are 4 of these regions.</w:t>
+      </w:r>
+    </w:p>
+    <w:p>
+      <w:r>
+        <w:t>C5. The first number is ordered pair such as (8, 3) is called the _. The second number in such an ordered pair is called the _.</w:t>
+      </w:r>
+    </w:p>
+    <w:p>
+      <w:r>
+        <w:t>C6. The ordered pair (4, 19) is a/an ______ of the equation y = x</w:t>
+      </w:r>
+      <w:r>
+        <w:rPr>
+          <w:vertAlign w:val="superscript"/>
+        </w:rPr>
+        <w:t>2</w:t>
+      </w:r>
+      <w:r>
+        <w:t xml:space="preserve"> + 3 because when 4 is substituted for x and 19 is substituted for y, we obtain a true statement. We also say that (4, 19) ______ the equation.</w:t>
+      </w:r>
+    </w:p>
+    <w:p>
+      <w:r>
+        <w:t>C7. The x-coordinate of a point where a graph crosses the x-axis is called a/an _______. The y-coordinate of such a point is always ______.</w:t>
+      </w:r>
+    </w:p>
+    <w:p>
+      <w:r>
+        <w:t>C8. The y-coordinate of a point where a graph crosses the y-axis is called a/an ________. The x-coordinate of such a point is always ______.</w:t>
+      </w:r>
+    </w:p>
     <w:sectPr>
       <w:pgSz w:w="12240" w:h="15840"/>
       <w:pgMar w:top="1440" w:right="1440" w:bottom="1440" w:left="1440" w:header="720" w:footer="720" w:gutter="0"/>

</xml_diff>

<commit_message>
work on math 102 lab
</commit_message>
<xml_diff>
--- a/wk01/MATH 102 Lab Section J.docx
+++ b/wk01/MATH 102 Lab Section J.docx
@@ -134,13 +134,25 @@
       <w:r>
         <w:t>C6. The ordered pair (4, 19) is a/</w:t>
       </w:r>
-      <w:proofErr w:type="spellStart"/>
+      <w:proofErr w:type="gramStart"/>
       <w:r>
         <w:t>an</w:t>
       </w:r>
-      <w:proofErr w:type="spellEnd"/>
-      <w:r>
-        <w:t xml:space="preserve"> ______ of the equation y = x</w:t>
+      <w:proofErr w:type="gramEnd"/>
+      <w:r>
+        <w:t xml:space="preserve"> </w:t>
+      </w:r>
+      <w:r>
+        <w:rPr>
+          <w:b/>
+          <w:bCs/>
+          <w:color w:val="C00000"/>
+          <w:u w:val="single"/>
+        </w:rPr>
+        <w:t>solution</w:t>
+      </w:r>
+      <w:r>
+        <w:t xml:space="preserve"> of the equation y = x</w:t>
       </w:r>
       <w:r>
         <w:rPr>
@@ -154,12 +166,60 @@
     </w:p>
     <w:p>
       <w:r>
-        <w:t>C7. The x-coordinate of a point where a graph crosses the x-axis is called a/an _______. The y-coordinate of such a point is always ______.</w:t>
-      </w:r>
-    </w:p>
-    <w:p>
-      <w:r>
-        <w:t>C8. The y-coordinate of a point where a graph crosses the y-axis is called a/an ________. The x-coordinate of such a point is always ______.</w:t>
+        <w:t xml:space="preserve">C7. The x-coordinate of a point where a graph crosses the x-axis is called a/an </w:t>
+      </w:r>
+      <w:r>
+        <w:rPr>
+          <w:b/>
+          <w:bCs/>
+          <w:color w:val="C00000"/>
+          <w:u w:val="single"/>
+        </w:rPr>
+        <w:t>x-intercept</w:t>
+      </w:r>
+      <w:r>
+        <w:t xml:space="preserve">. The y-coordinate of such a point is always </w:t>
+      </w:r>
+      <w:r>
+        <w:rPr>
+          <w:b/>
+          <w:bCs/>
+          <w:color w:val="C00000"/>
+          <w:u w:val="single"/>
+        </w:rPr>
+        <w:t>0</w:t>
+      </w:r>
+      <w:r>
+        <w:t>.</w:t>
+      </w:r>
+    </w:p>
+    <w:p>
+      <w:r>
+        <w:t xml:space="preserve">C8. The y-coordinate of a point where a graph crosses the y-axis is called a/an </w:t>
+      </w:r>
+      <w:r>
+        <w:rPr>
+          <w:b/>
+          <w:bCs/>
+          <w:color w:val="C00000"/>
+          <w:u w:val="single"/>
+        </w:rPr>
+        <w:t>y-intercept</w:t>
+      </w:r>
+      <w:r>
+        <w:t xml:space="preserve">. The x-coordinate of such a point is always </w:t>
+      </w:r>
+      <w:r>
+        <w:rPr>
+          <w:b/>
+          <w:bCs/>
+          <w:color w:val="C00000"/>
+          <w:u w:val="single"/>
+        </w:rPr>
+        <w:t>0</w:t>
+      </w:r>
+      <w:r>
+        <w:t>.</w:t>
       </w:r>
     </w:p>
     <w:sectPr>

</xml_diff>

<commit_message>
work on math lab 102
</commit_message>
<xml_diff>
--- a/wk01/MATH 102 Lab Section J.docx
+++ b/wk01/MATH 102 Lab Section J.docx
@@ -132,15 +132,7 @@
     </w:p>
     <w:p>
       <w:r>
-        <w:t>C6. The ordered pair (4, 19) is a/</w:t>
-      </w:r>
-      <w:proofErr w:type="gramStart"/>
-      <w:r>
-        <w:t>an</w:t>
-      </w:r>
-      <w:proofErr w:type="gramEnd"/>
-      <w:r>
-        <w:t xml:space="preserve"> </w:t>
+        <w:t xml:space="preserve">C6. The ordered pair (4, 19) is a/an </w:t>
       </w:r>
       <w:r>
         <w:rPr>
@@ -161,7 +153,28 @@
         <w:t>2</w:t>
       </w:r>
       <w:r>
-        <w:t xml:space="preserve"> + 3 because when 4 is substituted for x and 19 is substituted for y, we obtain a true statement. We also say that (4, 19) ______ the equation.</w:t>
+        <w:t xml:space="preserve"> + 3 because when 4 is substituted for x and 19 is substituted for y, we obtain a true statement. We also say that (4, 19) </w:t>
+      </w:r>
+      <w:r>
+        <w:rPr>
+          <w:b/>
+          <w:bCs/>
+          <w:color w:val="C00000"/>
+          <w:u w:val="single"/>
+        </w:rPr>
+        <w:t>s</w:t>
+      </w:r>
+      <w:r>
+        <w:rPr>
+          <w:b/>
+          <w:bCs/>
+          <w:color w:val="C00000"/>
+          <w:u w:val="single"/>
+        </w:rPr>
+        <w:t>olves/satisfies</w:t>
+      </w:r>
+      <w:r>
+        <w:t xml:space="preserve"> the equation.</w:t>
       </w:r>
     </w:p>
     <w:p>

</xml_diff>